<commit_message>
added new functions, aesthetic changes
</commit_message>
<xml_diff>
--- a/Documentation/Functions.docx
+++ b/Documentation/Functions.docx
@@ -70,7 +70,13 @@
     </w:p>
     <w:p>
       <w:r>
-        <w:t>Parameters:</w:t>
+        <w:rPr>
+          <w:b/>
+        </w:rPr>
+        <w:t>Parameters</w:t>
+      </w:r>
+      <w:r>
+        <w:t>:</w:t>
       </w:r>
     </w:p>
     <w:p>
@@ -110,13 +116,29 @@
     </w:p>
     <w:p>
       <w:r>
-        <w:t>Returns:</w:t>
-      </w:r>
-    </w:p>
-    <w:p>
-      <w:r>
-        <w:tab/>
-        <w:t>None.</w:t>
+        <w:rPr>
+          <w:b/>
+        </w:rPr>
+        <w:t>Return</w:t>
+      </w:r>
+      <w:r>
+        <w:t>:</w:t>
+      </w:r>
+    </w:p>
+    <w:p>
+      <w:r>
+        <w:tab/>
+      </w:r>
+      <w:r>
+        <w:t xml:space="preserve">The connection (not sure what type, but its special). You can pass the returned connection into any other function </w:t>
+      </w:r>
+      <w:proofErr w:type="gramStart"/>
+      <w:r>
+        <w:t>in order to</w:t>
+      </w:r>
+      <w:proofErr w:type="gramEnd"/>
+      <w:r>
+        <w:t xml:space="preserve"> run the function on that connection.</w:t>
       </w:r>
     </w:p>
     <w:p>
@@ -127,8 +149,6 @@
           <w:szCs w:val="32"/>
         </w:rPr>
       </w:pPr>
-      <w:bookmarkStart w:id="0" w:name="_GoBack"/>
-      <w:bookmarkEnd w:id="0"/>
     </w:p>
     <w:p>
       <w:pPr>
@@ -154,7 +174,13 @@
     </w:p>
     <w:p>
       <w:r>
-        <w:t>Parameters:</w:t>
+        <w:rPr>
+          <w:b/>
+        </w:rPr>
+        <w:t>Parameters</w:t>
+      </w:r>
+      <w:r>
+        <w:t>:</w:t>
       </w:r>
     </w:p>
     <w:p>
@@ -181,7 +207,19 @@
     </w:p>
     <w:p>
       <w:r>
-        <w:t>Return:</w:t>
+        <w:tab/>
+        <w:t>$connection</w:t>
+      </w:r>
+    </w:p>
+    <w:p>
+      <w:r>
+        <w:rPr>
+          <w:b/>
+        </w:rPr>
+        <w:t>Return</w:t>
+      </w:r>
+      <w:r>
+        <w:t>:</w:t>
       </w:r>
     </w:p>
     <w:p>
@@ -208,55 +246,224 @@
           <w:sz w:val="32"/>
           <w:szCs w:val="32"/>
         </w:rPr>
-        <w:t>View_all</w:t>
-      </w:r>
-      <w:proofErr w:type="spellEnd"/>
-    </w:p>
-    <w:p>
-      <w:pPr>
+        <w:t>Retrieve</w:t>
+      </w:r>
+      <w:r>
         <w:rPr>
           <w:sz w:val="32"/>
           <w:szCs w:val="32"/>
         </w:rPr>
+        <w:t>_all</w:t>
+      </w:r>
+      <w:proofErr w:type="spellEnd"/>
+    </w:p>
+    <w:p>
+      <w:r>
+        <w:rPr>
+          <w:b/>
+        </w:rPr>
+        <w:t>Parameters</w:t>
+      </w:r>
+      <w:r>
+        <w:t>:</w:t>
+      </w:r>
+    </w:p>
+    <w:p>
+      <w:r>
+        <w:tab/>
+        <w:t>$table- name of desired table</w:t>
+      </w:r>
+    </w:p>
+    <w:p>
+      <w:r>
+        <w:tab/>
+        <w:t>$connection</w:t>
+      </w:r>
+    </w:p>
+    <w:p>
+      <w:r>
+        <w:rPr>
+          <w:b/>
+        </w:rPr>
+        <w:t>Return</w:t>
+      </w:r>
+      <w:r>
+        <w:t>:</w:t>
+      </w:r>
+    </w:p>
+    <w:p>
+      <w:r>
+        <w:tab/>
+        <w:t xml:space="preserve">JSON object containing </w:t>
+      </w:r>
+      <w:r>
+        <w:rPr>
+          <w:u w:val="single"/>
+        </w:rPr>
+        <w:t>all</w:t>
+      </w:r>
+      <w:r>
+        <w:t xml:space="preserve"> data from table</w:t>
+      </w:r>
+    </w:p>
+    <w:p/>
+    <w:p>
+      <w:pPr>
+        <w:jc w:val="center"/>
+        <w:rPr>
+          <w:sz w:val="32"/>
+          <w:szCs w:val="32"/>
+        </w:rPr>
       </w:pPr>
-    </w:p>
-    <w:p>
-      <w:r>
-        <w:t>Parameters:</w:t>
-      </w:r>
-    </w:p>
-    <w:p>
-      <w:r>
-        <w:tab/>
-        <w:t>$table- name of desired table</w:t>
-      </w:r>
-    </w:p>
-    <w:p>
-      <w:r>
-        <w:t>Return:</w:t>
-      </w:r>
-    </w:p>
-    <w:p>
-      <w:r>
-        <w:tab/>
-        <w:t xml:space="preserve">JSON object containing </w:t>
-      </w:r>
-      <w:r>
-        <w:rPr>
-          <w:u w:val="single"/>
-        </w:rPr>
-        <w:t>all</w:t>
-      </w:r>
-      <w:r>
-        <w:t xml:space="preserve"> data from table</w:t>
-      </w:r>
-    </w:p>
-    <w:p>
-      <w:r>
-        <w:tab/>
-        <w:t>TODO: Use the PHP function json_encode($rows)</w:t>
-      </w:r>
-    </w:p>
+      <w:r>
+        <w:rPr>
+          <w:sz w:val="32"/>
+          <w:szCs w:val="32"/>
+        </w:rPr>
+        <w:t>Aliquot</w:t>
+      </w:r>
+    </w:p>
+    <w:p>
+      <w:r>
+        <w:rPr>
+          <w:b/>
+        </w:rPr>
+        <w:t>Parameters</w:t>
+      </w:r>
+      <w:r>
+        <w:t>:</w:t>
+      </w:r>
+    </w:p>
+    <w:p>
+      <w:r>
+        <w:tab/>
+      </w:r>
+      <w:r>
+        <w:t>$aliquots- number of test tubes we aliquot into</w:t>
+      </w:r>
+    </w:p>
+    <w:p>
+      <w:r>
+        <w:tab/>
+        <w:t>$</w:t>
+      </w:r>
+      <w:proofErr w:type="spellStart"/>
+      <w:r>
+        <w:t>sample_id</w:t>
+      </w:r>
+      <w:proofErr w:type="spellEnd"/>
+      <w:r>
+        <w:t>- the id for the sample from which we aliquot</w:t>
+      </w:r>
+    </w:p>
+    <w:p>
+      <w:pPr>
+        <w:ind w:firstLine="720"/>
+      </w:pPr>
+      <w:r>
+        <w:t>$connection</w:t>
+      </w:r>
+    </w:p>
+    <w:p>
+      <w:r>
+        <w:rPr>
+          <w:b/>
+        </w:rPr>
+        <w:t>Return</w:t>
+      </w:r>
+      <w:r>
+        <w:t>:</w:t>
+      </w:r>
+    </w:p>
+    <w:p>
+      <w:r>
+        <w:tab/>
+      </w:r>
+      <w:r>
+        <w:t>None</w:t>
+      </w:r>
+      <w:bookmarkStart w:id="0" w:name="_GoBack"/>
+      <w:bookmarkEnd w:id="0"/>
+    </w:p>
+    <w:p/>
+    <w:p>
+      <w:pPr>
+        <w:jc w:val="center"/>
+        <w:rPr>
+          <w:sz w:val="32"/>
+          <w:szCs w:val="32"/>
+        </w:rPr>
+      </w:pPr>
+      <w:r>
+        <w:rPr>
+          <w:sz w:val="32"/>
+          <w:szCs w:val="32"/>
+        </w:rPr>
+        <w:t>Deplete</w:t>
+      </w:r>
+    </w:p>
+    <w:p>
+      <w:r>
+        <w:rPr>
+          <w:b/>
+        </w:rPr>
+        <w:t>Parameters</w:t>
+      </w:r>
+      <w:r>
+        <w:t>:</w:t>
+      </w:r>
+    </w:p>
+    <w:p>
+      <w:r>
+        <w:tab/>
+        <w:t>$</w:t>
+      </w:r>
+      <w:r>
+        <w:t xml:space="preserve">values- (should be named </w:t>
+      </w:r>
+      <w:proofErr w:type="spellStart"/>
+      <w:r>
+        <w:t>tube_ids</w:t>
+      </w:r>
+      <w:proofErr w:type="spellEnd"/>
+      <w:r>
+        <w:t xml:space="preserve">) </w:t>
+      </w:r>
+      <w:proofErr w:type="gramStart"/>
+      <w:r>
+        <w:t>id’s</w:t>
+      </w:r>
+      <w:proofErr w:type="gramEnd"/>
+      <w:r>
+        <w:t xml:space="preserve"> for the tubes that we are deleting</w:t>
+      </w:r>
+    </w:p>
+    <w:p>
+      <w:r>
+        <w:tab/>
+        <w:t>$connection</w:t>
+      </w:r>
+    </w:p>
+    <w:p>
+      <w:r>
+        <w:rPr>
+          <w:b/>
+        </w:rPr>
+        <w:t>Return</w:t>
+      </w:r>
+      <w:r>
+        <w:t>:</w:t>
+      </w:r>
+    </w:p>
+    <w:p>
+      <w:r>
+        <w:tab/>
+      </w:r>
+      <w:r>
+        <w:t xml:space="preserve">None </w:t>
+      </w:r>
+    </w:p>
+    <w:p/>
     <w:p/>
     <w:sectPr>
       <w:pgSz w:w="12240" w:h="15840"/>

</xml_diff>